<commit_message>
updated after review feedback
</commit_message>
<xml_diff>
--- a/nd209 P1 robotic inference.docx
+++ b/nd209 P1 robotic inference.docx
@@ -47,8 +47,16 @@
         <w:rPr>
           <w:lang w:val="en-GB"/>
         </w:rPr>
-        <w:t>, 18</w:t>
-      </w:r>
+        <w:t>, 1</w:t>
+      </w:r>
+      <w:r>
+        <w:rPr>
+          <w:lang w:val="en-GB"/>
+        </w:rPr>
+        <w:t>9</w:t>
+      </w:r>
+      <w:bookmarkStart w:id="0" w:name="_GoBack"/>
+      <w:bookmarkEnd w:id="0"/>
       <w:r>
         <w:rPr>
           <w:vertAlign w:val="superscript"/>
@@ -154,14 +162,12 @@
         </w:rPr>
         <w:t xml:space="preserve">Object Classification is a </w:t>
       </w:r>
-      <w:proofErr w:type="spellStart"/>
-      <w:r>
-        <w:rPr>
-          <w:lang w:val="en-GB"/>
-        </w:rPr>
-        <w:t>well known</w:t>
-      </w:r>
-      <w:proofErr w:type="spellEnd"/>
+      <w:r>
+        <w:rPr>
+          <w:lang w:val="en-GB"/>
+        </w:rPr>
+        <w:t>well-known</w:t>
+      </w:r>
       <w:r>
         <w:rPr>
           <w:lang w:val="en-GB"/>
@@ -262,7 +268,20 @@
         <w:rPr>
           <w:lang w:val="en-GB"/>
         </w:rPr>
-        <w:t xml:space="preserve">On the provided Udacity workspace, the /data/P1_data folder contains some 10,094 images captured by an overhead camera of bottles and candy wrappers passing under the camera on a conveyor belt, including images captured with no object in the camera’s field of vision. As objects pass under the camera, it is intended that a classifier would identify the object </w:t>
+        <w:t xml:space="preserve">On the provided Udacity workspace, the </w:t>
+      </w:r>
+      <w:r>
+        <w:rPr>
+          <w:rFonts w:ascii="Courier New" w:hAnsi="Courier New" w:cs="Courier New"/>
+          <w:lang w:val="en-GB"/>
+        </w:rPr>
+        <w:t>/data/P1_data</w:t>
+      </w:r>
+      <w:r>
+        <w:rPr>
+          <w:lang w:val="en-GB"/>
+        </w:rPr>
+        <w:t xml:space="preserve"> folder contains some 10,094 images captured by an overhead camera of bottles and candy wrappers passing under the camera on a conveyor belt, including images captured with no object in the camera’s field of vision. As objects pass under the camera, it is intended that a classifier would identify the object </w:t>
       </w:r>
       <w:proofErr w:type="gramStart"/>
       <w:r>
@@ -1295,8 +1314,75 @@
         <w:rPr>
           <w:lang w:val="en-GB"/>
         </w:rPr>
-        <w:t xml:space="preserve">. Training times were roughly the same. </w:t>
-      </w:r>
+        <w:t>. Training times were roughly the same</w:t>
+      </w:r>
+      <w:r>
+        <w:rPr>
+          <w:lang w:val="en-GB"/>
+        </w:rPr>
+        <w:t xml:space="preserve">, but accuracy doesn’t significantly improve with </w:t>
+      </w:r>
+      <w:r>
+        <w:rPr>
+          <w:lang w:val="en-GB"/>
+        </w:rPr>
+        <w:lastRenderedPageBreak/>
+        <w:t>further epochs:</w:t>
+      </w:r>
+      <w:r>
+        <w:rPr>
+          <w:noProof/>
+          <w:lang w:val="en-GB"/>
+        </w:rPr>
+        <w:drawing>
+          <wp:inline distT="0" distB="0" distL="0" distR="0" wp14:anchorId="4A7E3510" wp14:editId="34603CB1">
+            <wp:extent cx="6646545" cy="4828540"/>
+            <wp:effectExtent l="0" t="0" r="0" b="0"/>
+            <wp:docPr id="2" name="Picture 2" descr="A picture containing text&#10;&#10;Description automatically generated"/>
+            <wp:cNvGraphicFramePr>
+              <a:graphicFrameLocks xmlns:a="http://schemas.openxmlformats.org/drawingml/2006/main" noChangeAspect="1"/>
+            </wp:cNvGraphicFramePr>
+            <a:graphic xmlns:a="http://schemas.openxmlformats.org/drawingml/2006/main">
+              <a:graphicData uri="http://schemas.openxmlformats.org/drawingml/2006/picture">
+                <pic:pic xmlns:pic="http://schemas.openxmlformats.org/drawingml/2006/picture">
+                  <pic:nvPicPr>
+                    <pic:cNvPr id="2" name="Screenshot 2019-05-18 at 15.47.56.png"/>
+                    <pic:cNvPicPr/>
+                  </pic:nvPicPr>
+                  <pic:blipFill>
+                    <a:blip r:embed="rId14">
+                      <a:extLst>
+                        <a:ext uri="{28A0092B-C50C-407E-A947-70E740481C1C}">
+                          <a14:useLocalDpi xmlns:a14="http://schemas.microsoft.com/office/drawing/2010/main" val="0"/>
+                        </a:ext>
+                      </a:extLst>
+                    </a:blip>
+                    <a:stretch>
+                      <a:fillRect/>
+                    </a:stretch>
+                  </pic:blipFill>
+                  <pic:spPr>
+                    <a:xfrm>
+                      <a:off x="0" y="0"/>
+                      <a:ext cx="6646545" cy="4828540"/>
+                    </a:xfrm>
+                    <a:prstGeom prst="rect">
+                      <a:avLst/>
+                    </a:prstGeom>
+                  </pic:spPr>
+                </pic:pic>
+              </a:graphicData>
+            </a:graphic>
+          </wp:inline>
+        </w:drawing>
+      </w:r>
+    </w:p>
+    <w:p>
+      <w:pPr>
+        <w:rPr>
+          <w:lang w:val="en-GB"/>
+        </w:rPr>
+      </w:pPr>
     </w:p>
     <w:p>
       <w:pPr>
@@ -1367,7 +1453,7 @@
                     <pic:cNvPicPr/>
                   </pic:nvPicPr>
                   <pic:blipFill>
-                    <a:blip r:embed="rId14">
+                    <a:blip r:embed="rId15">
                       <a:extLst>
                         <a:ext uri="{28A0092B-C50C-407E-A947-70E740481C1C}">
                           <a14:useLocalDpi xmlns:a14="http://schemas.microsoft.com/office/drawing/2010/main" val="0"/>
@@ -4857,7 +4943,7 @@
                     </pic:cNvPicPr>
                   </pic:nvPicPr>
                   <pic:blipFill>
-                    <a:blip r:embed="rId15">
+                    <a:blip r:embed="rId16">
                       <a:extLst>
                         <a:ext uri="{28A0092B-C50C-407E-A947-70E740481C1C}">
                           <a14:useLocalDpi xmlns:a14="http://schemas.microsoft.com/office/drawing/2010/main" val="0"/>
@@ -4909,14 +4995,27 @@
       <w:r>
         <w:t xml:space="preserve">Figure </w:t>
       </w:r>
-      <w:fldSimple w:instr=" SEQ Figure \* ARABIC ">
-        <w:r>
-          <w:rPr>
-            <w:noProof/>
-          </w:rPr>
-          <w:t>1</w:t>
-        </w:r>
-      </w:fldSimple>
+      <w:r>
+        <w:fldChar w:fldCharType="begin"/>
+      </w:r>
+      <w:r>
+        <w:instrText xml:space="preserve"> SEQ Figure \* ARABIC </w:instrText>
+      </w:r>
+      <w:r>
+        <w:fldChar w:fldCharType="separate"/>
+      </w:r>
+      <w:r>
+        <w:rPr>
+          <w:noProof/>
+        </w:rPr>
+        <w:t>1</w:t>
+      </w:r>
+      <w:r>
+        <w:rPr>
+          <w:noProof/>
+        </w:rPr>
+        <w:fldChar w:fldCharType="end"/>
+      </w:r>
       <w:r>
         <w:t xml:space="preserve"> Top-1 Accuracy against Number of Operations (from</w:t>
       </w:r>
@@ -4966,9 +5065,7 @@
       <w:pPr>
         <w:spacing w:after="0" w:line="240" w:lineRule="auto"/>
         <w:rPr>
-          <w:rFonts w:ascii="Times New Roman" w:eastAsia="Times New Roman" w:hAnsi="Times New Roman" w:cs="Times New Roman"/>
-          <w:color w:val="auto"/>
-          <w:lang w:val="en-GB" w:eastAsia="en-GB"/>
+          <w:lang w:val="en-GB"/>
         </w:rPr>
       </w:pPr>
       <w:r>
@@ -4982,24 +5079,193 @@
           <w:lang w:val="en-GB"/>
         </w:rPr>
         <w:t>even when adjusted to account for the reduced number of classes, they appear to do no better than chance.</w:t>
+      </w:r>
+      <w:r>
+        <w:rPr>
+          <w:lang w:val="en-GB"/>
+        </w:rPr>
+        <w:t xml:space="preserve"> In this specific project, </w:t>
+      </w:r>
+      <w:r>
+        <w:rPr>
+          <w:lang w:val="en-GB"/>
+        </w:rPr>
+        <w:t>considering the speed of travel of the object on the conveyor belt</w:t>
+      </w:r>
+      <w:r>
+        <w:rPr>
+          <w:lang w:val="en-GB"/>
+        </w:rPr>
+        <w:t xml:space="preserve">, effort should be made to improve accuracy to the point that inference time is reliably below the required </w:t>
+      </w:r>
+      <w:r>
+        <w:rPr>
+          <w:lang w:val="en-GB"/>
+        </w:rPr>
+        <w:t>activation time of the sorting device</w:t>
+      </w:r>
+      <w:r>
+        <w:rPr>
+          <w:lang w:val="en-GB"/>
+        </w:rPr>
+        <w:t>. A</w:t>
+      </w:r>
+      <w:r>
+        <w:rPr>
+          <w:lang w:val="en-GB"/>
+        </w:rPr>
+        <w:t>n accuracy rate of 75% means that 1 in 4 video frames are being miscategorised – but without further analysis, it’s not possible to tell exactly what is occurring:</w:t>
       </w:r>
     </w:p>
     <w:p>
       <w:pPr>
-        <w:pStyle w:val="Heading2"/>
-        <w:rPr>
-          <w:lang w:val="en-GB"/>
-        </w:rPr>
-      </w:pPr>
-      <w:r>
-        <w:rPr>
-          <w:lang w:val="en-GB"/>
-        </w:rPr>
-        <w:t>Acquired dataset</w:t>
+        <w:pStyle w:val="ListParagraph"/>
+        <w:numPr>
+          <w:ilvl w:val="0"/>
+          <w:numId w:val="20"/>
+        </w:numPr>
+        <w:spacing w:after="0" w:line="240" w:lineRule="auto"/>
+        <w:rPr>
+          <w:lang w:val="en-GB"/>
+        </w:rPr>
+      </w:pPr>
+      <w:r>
+        <w:rPr>
+          <w:lang w:val="en-GB"/>
+        </w:rPr>
+        <w:t>Bottles being miscategorised as empty space or candy boxes,</w:t>
       </w:r>
     </w:p>
     <w:p>
       <w:pPr>
+        <w:pStyle w:val="ListParagraph"/>
+        <w:numPr>
+          <w:ilvl w:val="0"/>
+          <w:numId w:val="20"/>
+        </w:numPr>
+        <w:spacing w:after="0" w:line="240" w:lineRule="auto"/>
+        <w:rPr>
+          <w:lang w:val="en-GB"/>
+        </w:rPr>
+      </w:pPr>
+      <w:r>
+        <w:rPr>
+          <w:lang w:val="en-GB"/>
+        </w:rPr>
+        <w:t>Candy boxes being miscategorised as empty space or bottles</w:t>
+      </w:r>
+    </w:p>
+    <w:p>
+      <w:pPr>
+        <w:pStyle w:val="ListParagraph"/>
+        <w:numPr>
+          <w:ilvl w:val="0"/>
+          <w:numId w:val="20"/>
+        </w:numPr>
+        <w:spacing w:after="0" w:line="240" w:lineRule="auto"/>
+        <w:rPr>
+          <w:lang w:val="en-GB"/>
+        </w:rPr>
+      </w:pPr>
+      <w:r>
+        <w:rPr>
+          <w:lang w:val="en-GB"/>
+        </w:rPr>
+        <w:t>Empty space being miscategorised as bottles or candy boxes</w:t>
+      </w:r>
+    </w:p>
+    <w:p>
+      <w:pPr>
+        <w:spacing w:after="0" w:line="240" w:lineRule="auto"/>
+        <w:rPr>
+          <w:lang w:val="en-GB"/>
+        </w:rPr>
+      </w:pPr>
+      <w:r>
+        <w:rPr>
+          <w:lang w:val="en-GB"/>
+        </w:rPr>
+        <w:t>This can mean:</w:t>
+      </w:r>
+    </w:p>
+    <w:p>
+      <w:pPr>
+        <w:pStyle w:val="ListParagraph"/>
+        <w:numPr>
+          <w:ilvl w:val="0"/>
+          <w:numId w:val="19"/>
+        </w:numPr>
+        <w:spacing w:after="0" w:line="240" w:lineRule="auto"/>
+        <w:rPr>
+          <w:lang w:val="en-GB"/>
+        </w:rPr>
+      </w:pPr>
+      <w:r>
+        <w:rPr>
+          <w:lang w:val="en-GB"/>
+        </w:rPr>
+        <w:t xml:space="preserve">Where objects are being misclassified, </w:t>
+      </w:r>
+      <w:r>
+        <w:rPr>
+          <w:lang w:val="en-GB"/>
+        </w:rPr>
+        <w:t>the introduction of</w:t>
+      </w:r>
+      <w:r>
+        <w:rPr>
+          <w:lang w:val="en-GB"/>
+        </w:rPr>
+        <w:t xml:space="preserve"> contamination in the sorted object set (e.g. bottles in the candy wrappers), or</w:t>
+      </w:r>
+    </w:p>
+    <w:p>
+      <w:pPr>
+        <w:pStyle w:val="ListParagraph"/>
+        <w:numPr>
+          <w:ilvl w:val="0"/>
+          <w:numId w:val="19"/>
+        </w:numPr>
+        <w:spacing w:after="0" w:line="240" w:lineRule="auto"/>
+        <w:rPr>
+          <w:lang w:val="en-GB"/>
+        </w:rPr>
+      </w:pPr>
+      <w:r>
+        <w:rPr>
+          <w:lang w:val="en-GB"/>
+        </w:rPr>
+        <w:t xml:space="preserve">The sorter mechanism being activated when there are no items to sort, potentially reducing its working life or increasing maintenance </w:t>
+      </w:r>
+      <w:r>
+        <w:rPr>
+          <w:lang w:val="en-GB"/>
+        </w:rPr>
+        <w:t xml:space="preserve">or operating </w:t>
+      </w:r>
+      <w:r>
+        <w:rPr>
+          <w:lang w:val="en-GB"/>
+        </w:rPr>
+        <w:t>costs.</w:t>
+      </w:r>
+    </w:p>
+    <w:p>
+      <w:pPr>
+        <w:pStyle w:val="Heading2"/>
+        <w:rPr>
+          <w:lang w:val="en-GB"/>
+        </w:rPr>
+      </w:pPr>
+      <w:r>
+        <w:rPr>
+          <w:lang w:val="en-GB"/>
+        </w:rPr>
+        <w:t>Acquired dataset</w:t>
+      </w:r>
+    </w:p>
+    <w:p>
+      <w:pPr>
         <w:rPr>
           <w:lang w:val="en-GB"/>
         </w:rPr>
@@ -5054,7 +5320,26 @@
         <w:rPr>
           <w:lang w:val="en-GB"/>
         </w:rPr>
-        <w:t xml:space="preserve"> dataset shows that many images are blurred, and the number of different angles and orientations means that although there is a large number of images per class, there are relatively few images of the object from highly adjacent viewing angles (e.g. there are only 30-40 photos of the salt shaker grinder from the top). This appears to have massively reduced the ability of the model to train effectively</w:t>
+        <w:t xml:space="preserve"> dataset shows that many images are blurred, and the number of different angles and orientations means that </w:t>
+      </w:r>
+      <w:r>
+        <w:rPr>
+          <w:lang w:val="en-GB"/>
+        </w:rPr>
+        <w:lastRenderedPageBreak/>
+        <w:t>although there is a large number of images per class, there are relatively few images of the object from highly adjacent viewing angles (e.g. there are only 30-40 photos of the salt shaker grinder from the top)</w:t>
+      </w:r>
+      <w:r>
+        <w:rPr>
+          <w:lang w:val="en-GB"/>
+        </w:rPr>
+        <w:t>, and the objects are relatively small in comparison to the background</w:t>
+      </w:r>
+      <w:r>
+        <w:rPr>
+          <w:lang w:val="en-GB"/>
+        </w:rPr>
+        <w:t>. This appears to have massively reduced the ability of the model to train effectively</w:t>
       </w:r>
       <w:r>
         <w:rPr>
@@ -5086,7 +5371,6 @@
         <w:rPr>
           <w:lang w:val="en-GB"/>
         </w:rPr>
-        <w:lastRenderedPageBreak/>
         <w:t>Future Work</w:t>
       </w:r>
     </w:p>
@@ -5137,6 +5421,24 @@
         <w:rPr>
           <w:lang w:val="en-GB"/>
         </w:rPr>
+        <w:t>Introducing an object detection layer to automatically bound/crop the detected images, thereby ensuring that training is taking place on only the relevant subset of the images.</w:t>
+      </w:r>
+    </w:p>
+    <w:p>
+      <w:pPr>
+        <w:pStyle w:val="ListParagraph"/>
+        <w:numPr>
+          <w:ilvl w:val="0"/>
+          <w:numId w:val="17"/>
+        </w:numPr>
+        <w:rPr>
+          <w:lang w:val="en-GB"/>
+        </w:rPr>
+      </w:pPr>
+      <w:r>
+        <w:rPr>
+          <w:lang w:val="en-GB"/>
+        </w:rPr>
         <w:t>If it is desired that the system can differentiate other models of salt grinder, p</w:t>
       </w:r>
       <w:r>
@@ -5145,41 +5447,50 @@
         </w:rPr>
         <w:t>ep</w:t>
       </w:r>
-      <w:bookmarkStart w:id="0" w:name="_GoBack"/>
-      <w:bookmarkEnd w:id="0"/>
       <w:r>
         <w:rPr>
           <w:lang w:val="en-GB"/>
         </w:rPr>
         <w:t xml:space="preserve">per grinders, or sugar pourer, the captured images might be augmented with existing images from </w:t>
       </w:r>
+      <w:r>
+        <w:rPr>
+          <w:lang w:val="en-GB"/>
+        </w:rPr>
+        <w:t>well-known</w:t>
+      </w:r>
+      <w:r>
+        <w:rPr>
+          <w:lang w:val="en-GB"/>
+        </w:rPr>
+        <w:t xml:space="preserve"> datasets, such as ImageNet, or by searching sources such as </w:t>
+      </w:r>
       <w:proofErr w:type="spellStart"/>
       <w:r>
         <w:rPr>
           <w:lang w:val="en-GB"/>
         </w:rPr>
-        <w:t>well known</w:t>
+        <w:t>flickr</w:t>
       </w:r>
       <w:proofErr w:type="spellEnd"/>
       <w:r>
         <w:rPr>
           <w:lang w:val="en-GB"/>
         </w:rPr>
-        <w:t xml:space="preserve"> datasets, such as ImageNet, or by searching sources such as </w:t>
-      </w:r>
-      <w:proofErr w:type="spellStart"/>
-      <w:r>
-        <w:rPr>
-          <w:lang w:val="en-GB"/>
-        </w:rPr>
-        <w:t>flickr</w:t>
-      </w:r>
-      <w:proofErr w:type="spellEnd"/>
-      <w:r>
-        <w:rPr>
-          <w:lang w:val="en-GB"/>
-        </w:rPr>
-        <w:t xml:space="preserve"> for images. </w:t>
+        <w:t xml:space="preserve"> for images.</w:t>
+      </w:r>
+    </w:p>
+    <w:p>
+      <w:pPr>
+        <w:rPr>
+          <w:lang w:val="en-GB"/>
+        </w:rPr>
+      </w:pPr>
+      <w:r>
+        <w:rPr>
+          <w:lang w:val="en-GB"/>
+        </w:rPr>
+        <w:t>However, with the current accuracy rate no better than chance, it’s highly unlikely that this classifier would ever be seen in a commercial project.</w:t>
       </w:r>
     </w:p>
     <w:sdt>
@@ -5432,7 +5743,7 @@
       </w:pPr>
     </w:p>
     <w:sectPr>
-      <w:footerReference w:type="default" r:id="rId16"/>
+      <w:footerReference w:type="default" r:id="rId17"/>
       <w:pgSz w:w="11907" w:h="16839" w:code="9"/>
       <w:pgMar w:top="720" w:right="720" w:bottom="720" w:left="720" w:header="720" w:footer="720" w:gutter="0"/>
       <w:cols w:space="720"/>
@@ -5750,6 +6061,119 @@
     </w:lvl>
   </w:abstractNum>
   <w:abstractNum w:abstractNumId="10" w15:restartNumberingAfterBreak="0">
+    <w:nsid w:val="138E71AC"/>
+    <w:multiLevelType w:val="hybridMultilevel"/>
+    <w:tmpl w:val="4188649A"/>
+    <w:lvl w:ilvl="0" w:tplc="08090001">
+      <w:start w:val="1"/>
+      <w:numFmt w:val="bullet"/>
+      <w:lvlText w:val=""/>
+      <w:lvlJc w:val="left"/>
+      <w:pPr>
+        <w:ind w:left="720" w:hanging="360"/>
+      </w:pPr>
+      <w:rPr>
+        <w:rFonts w:ascii="Symbol" w:hAnsi="Symbol" w:hint="default"/>
+      </w:rPr>
+    </w:lvl>
+    <w:lvl w:ilvl="1" w:tplc="08090003" w:tentative="1">
+      <w:start w:val="1"/>
+      <w:numFmt w:val="bullet"/>
+      <w:lvlText w:val="o"/>
+      <w:lvlJc w:val="left"/>
+      <w:pPr>
+        <w:ind w:left="1440" w:hanging="360"/>
+      </w:pPr>
+      <w:rPr>
+        <w:rFonts w:ascii="Courier New" w:hAnsi="Courier New" w:cs="Courier New" w:hint="default"/>
+      </w:rPr>
+    </w:lvl>
+    <w:lvl w:ilvl="2" w:tplc="08090005" w:tentative="1">
+      <w:start w:val="1"/>
+      <w:numFmt w:val="bullet"/>
+      <w:lvlText w:val=""/>
+      <w:lvlJc w:val="left"/>
+      <w:pPr>
+        <w:ind w:left="2160" w:hanging="360"/>
+      </w:pPr>
+      <w:rPr>
+        <w:rFonts w:ascii="Wingdings" w:hAnsi="Wingdings" w:hint="default"/>
+      </w:rPr>
+    </w:lvl>
+    <w:lvl w:ilvl="3" w:tplc="08090001" w:tentative="1">
+      <w:start w:val="1"/>
+      <w:numFmt w:val="bullet"/>
+      <w:lvlText w:val=""/>
+      <w:lvlJc w:val="left"/>
+      <w:pPr>
+        <w:ind w:left="2880" w:hanging="360"/>
+      </w:pPr>
+      <w:rPr>
+        <w:rFonts w:ascii="Symbol" w:hAnsi="Symbol" w:hint="default"/>
+      </w:rPr>
+    </w:lvl>
+    <w:lvl w:ilvl="4" w:tplc="08090003" w:tentative="1">
+      <w:start w:val="1"/>
+      <w:numFmt w:val="bullet"/>
+      <w:lvlText w:val="o"/>
+      <w:lvlJc w:val="left"/>
+      <w:pPr>
+        <w:ind w:left="3600" w:hanging="360"/>
+      </w:pPr>
+      <w:rPr>
+        <w:rFonts w:ascii="Courier New" w:hAnsi="Courier New" w:cs="Courier New" w:hint="default"/>
+      </w:rPr>
+    </w:lvl>
+    <w:lvl w:ilvl="5" w:tplc="08090005" w:tentative="1">
+      <w:start w:val="1"/>
+      <w:numFmt w:val="bullet"/>
+      <w:lvlText w:val=""/>
+      <w:lvlJc w:val="left"/>
+      <w:pPr>
+        <w:ind w:left="4320" w:hanging="360"/>
+      </w:pPr>
+      <w:rPr>
+        <w:rFonts w:ascii="Wingdings" w:hAnsi="Wingdings" w:hint="default"/>
+      </w:rPr>
+    </w:lvl>
+    <w:lvl w:ilvl="6" w:tplc="08090001" w:tentative="1">
+      <w:start w:val="1"/>
+      <w:numFmt w:val="bullet"/>
+      <w:lvlText w:val=""/>
+      <w:lvlJc w:val="left"/>
+      <w:pPr>
+        <w:ind w:left="5040" w:hanging="360"/>
+      </w:pPr>
+      <w:rPr>
+        <w:rFonts w:ascii="Symbol" w:hAnsi="Symbol" w:hint="default"/>
+      </w:rPr>
+    </w:lvl>
+    <w:lvl w:ilvl="7" w:tplc="08090003" w:tentative="1">
+      <w:start w:val="1"/>
+      <w:numFmt w:val="bullet"/>
+      <w:lvlText w:val="o"/>
+      <w:lvlJc w:val="left"/>
+      <w:pPr>
+        <w:ind w:left="5760" w:hanging="360"/>
+      </w:pPr>
+      <w:rPr>
+        <w:rFonts w:ascii="Courier New" w:hAnsi="Courier New" w:cs="Courier New" w:hint="default"/>
+      </w:rPr>
+    </w:lvl>
+    <w:lvl w:ilvl="8" w:tplc="08090005" w:tentative="1">
+      <w:start w:val="1"/>
+      <w:numFmt w:val="bullet"/>
+      <w:lvlText w:val=""/>
+      <w:lvlJc w:val="left"/>
+      <w:pPr>
+        <w:ind w:left="6480" w:hanging="360"/>
+      </w:pPr>
+      <w:rPr>
+        <w:rFonts w:ascii="Wingdings" w:hAnsi="Wingdings" w:hint="default"/>
+      </w:rPr>
+    </w:lvl>
+  </w:abstractNum>
+  <w:abstractNum w:abstractNumId="11" w15:restartNumberingAfterBreak="0">
     <w:nsid w:val="22957834"/>
     <w:multiLevelType w:val="hybridMultilevel"/>
     <w:tmpl w:val="64709B02"/>
@@ -5864,7 +6288,7 @@
       </w:rPr>
     </w:lvl>
   </w:abstractNum>
-  <w:abstractNum w:abstractNumId="11" w15:restartNumberingAfterBreak="0">
+  <w:abstractNum w:abstractNumId="12" w15:restartNumberingAfterBreak="0">
     <w:nsid w:val="27EB0CFA"/>
     <w:multiLevelType w:val="hybridMultilevel"/>
     <w:tmpl w:val="23EA1068"/>
@@ -5953,7 +6377,7 @@
       </w:pPr>
     </w:lvl>
   </w:abstractNum>
-  <w:abstractNum w:abstractNumId="12" w15:restartNumberingAfterBreak="0">
+  <w:abstractNum w:abstractNumId="13" w15:restartNumberingAfterBreak="0">
     <w:nsid w:val="46C82C9A"/>
     <w:multiLevelType w:val="hybridMultilevel"/>
     <w:tmpl w:val="63F07864"/>
@@ -6069,7 +6493,7 @@
       </w:rPr>
     </w:lvl>
   </w:abstractNum>
-  <w:abstractNum w:abstractNumId="13" w15:restartNumberingAfterBreak="0">
+  <w:abstractNum w:abstractNumId="14" w15:restartNumberingAfterBreak="0">
     <w:nsid w:val="49BC0320"/>
     <w:multiLevelType w:val="hybridMultilevel"/>
     <w:tmpl w:val="DC3C7298"/>
@@ -6184,7 +6608,7 @@
       </w:rPr>
     </w:lvl>
   </w:abstractNum>
-  <w:abstractNum w:abstractNumId="14" w15:restartNumberingAfterBreak="0">
+  <w:abstractNum w:abstractNumId="15" w15:restartNumberingAfterBreak="0">
     <w:nsid w:val="4B292F55"/>
     <w:multiLevelType w:val="hybridMultilevel"/>
     <w:tmpl w:val="4EC07958"/>
@@ -6297,7 +6721,7 @@
       </w:rPr>
     </w:lvl>
   </w:abstractNum>
-  <w:abstractNum w:abstractNumId="15" w15:restartNumberingAfterBreak="0">
+  <w:abstractNum w:abstractNumId="16" w15:restartNumberingAfterBreak="0">
     <w:nsid w:val="52083510"/>
     <w:multiLevelType w:val="hybridMultilevel"/>
     <w:tmpl w:val="BE6E19F6"/>
@@ -6416,7 +6840,7 @@
       </w:rPr>
     </w:lvl>
   </w:abstractNum>
-  <w:abstractNum w:abstractNumId="16" w15:restartNumberingAfterBreak="0">
+  <w:abstractNum w:abstractNumId="17" w15:restartNumberingAfterBreak="0">
     <w:nsid w:val="5B226C1F"/>
     <w:multiLevelType w:val="hybridMultilevel"/>
     <w:tmpl w:val="49ACD974"/>
@@ -6531,7 +6955,7 @@
       </w:rPr>
     </w:lvl>
   </w:abstractNum>
-  <w:abstractNum w:abstractNumId="17" w15:restartNumberingAfterBreak="0">
+  <w:abstractNum w:abstractNumId="18" w15:restartNumberingAfterBreak="0">
     <w:nsid w:val="6C901CF9"/>
     <w:multiLevelType w:val="hybridMultilevel"/>
     <w:tmpl w:val="2F4A75D8"/>
@@ -6616,22 +7040,135 @@
       <w:pPr>
         <w:ind w:left="6480" w:hanging="180"/>
       </w:pPr>
+    </w:lvl>
+  </w:abstractNum>
+  <w:abstractNum w:abstractNumId="19" w15:restartNumberingAfterBreak="0">
+    <w:nsid w:val="6CBD6277"/>
+    <w:multiLevelType w:val="hybridMultilevel"/>
+    <w:tmpl w:val="5CDA7D56"/>
+    <w:lvl w:ilvl="0" w:tplc="08090001">
+      <w:start w:val="1"/>
+      <w:numFmt w:val="bullet"/>
+      <w:lvlText w:val=""/>
+      <w:lvlJc w:val="left"/>
+      <w:pPr>
+        <w:ind w:left="720" w:hanging="360"/>
+      </w:pPr>
+      <w:rPr>
+        <w:rFonts w:ascii="Symbol" w:hAnsi="Symbol" w:hint="default"/>
+      </w:rPr>
+    </w:lvl>
+    <w:lvl w:ilvl="1" w:tplc="08090003" w:tentative="1">
+      <w:start w:val="1"/>
+      <w:numFmt w:val="bullet"/>
+      <w:lvlText w:val="o"/>
+      <w:lvlJc w:val="left"/>
+      <w:pPr>
+        <w:ind w:left="1440" w:hanging="360"/>
+      </w:pPr>
+      <w:rPr>
+        <w:rFonts w:ascii="Courier New" w:hAnsi="Courier New" w:cs="Courier New" w:hint="default"/>
+      </w:rPr>
+    </w:lvl>
+    <w:lvl w:ilvl="2" w:tplc="08090005" w:tentative="1">
+      <w:start w:val="1"/>
+      <w:numFmt w:val="bullet"/>
+      <w:lvlText w:val=""/>
+      <w:lvlJc w:val="left"/>
+      <w:pPr>
+        <w:ind w:left="2160" w:hanging="360"/>
+      </w:pPr>
+      <w:rPr>
+        <w:rFonts w:ascii="Wingdings" w:hAnsi="Wingdings" w:hint="default"/>
+      </w:rPr>
+    </w:lvl>
+    <w:lvl w:ilvl="3" w:tplc="08090001" w:tentative="1">
+      <w:start w:val="1"/>
+      <w:numFmt w:val="bullet"/>
+      <w:lvlText w:val=""/>
+      <w:lvlJc w:val="left"/>
+      <w:pPr>
+        <w:ind w:left="2880" w:hanging="360"/>
+      </w:pPr>
+      <w:rPr>
+        <w:rFonts w:ascii="Symbol" w:hAnsi="Symbol" w:hint="default"/>
+      </w:rPr>
+    </w:lvl>
+    <w:lvl w:ilvl="4" w:tplc="08090003" w:tentative="1">
+      <w:start w:val="1"/>
+      <w:numFmt w:val="bullet"/>
+      <w:lvlText w:val="o"/>
+      <w:lvlJc w:val="left"/>
+      <w:pPr>
+        <w:ind w:left="3600" w:hanging="360"/>
+      </w:pPr>
+      <w:rPr>
+        <w:rFonts w:ascii="Courier New" w:hAnsi="Courier New" w:cs="Courier New" w:hint="default"/>
+      </w:rPr>
+    </w:lvl>
+    <w:lvl w:ilvl="5" w:tplc="08090005" w:tentative="1">
+      <w:start w:val="1"/>
+      <w:numFmt w:val="bullet"/>
+      <w:lvlText w:val=""/>
+      <w:lvlJc w:val="left"/>
+      <w:pPr>
+        <w:ind w:left="4320" w:hanging="360"/>
+      </w:pPr>
+      <w:rPr>
+        <w:rFonts w:ascii="Wingdings" w:hAnsi="Wingdings" w:hint="default"/>
+      </w:rPr>
+    </w:lvl>
+    <w:lvl w:ilvl="6" w:tplc="08090001" w:tentative="1">
+      <w:start w:val="1"/>
+      <w:numFmt w:val="bullet"/>
+      <w:lvlText w:val=""/>
+      <w:lvlJc w:val="left"/>
+      <w:pPr>
+        <w:ind w:left="5040" w:hanging="360"/>
+      </w:pPr>
+      <w:rPr>
+        <w:rFonts w:ascii="Symbol" w:hAnsi="Symbol" w:hint="default"/>
+      </w:rPr>
+    </w:lvl>
+    <w:lvl w:ilvl="7" w:tplc="08090003" w:tentative="1">
+      <w:start w:val="1"/>
+      <w:numFmt w:val="bullet"/>
+      <w:lvlText w:val="o"/>
+      <w:lvlJc w:val="left"/>
+      <w:pPr>
+        <w:ind w:left="5760" w:hanging="360"/>
+      </w:pPr>
+      <w:rPr>
+        <w:rFonts w:ascii="Courier New" w:hAnsi="Courier New" w:cs="Courier New" w:hint="default"/>
+      </w:rPr>
+    </w:lvl>
+    <w:lvl w:ilvl="8" w:tplc="08090005" w:tentative="1">
+      <w:start w:val="1"/>
+      <w:numFmt w:val="bullet"/>
+      <w:lvlText w:val=""/>
+      <w:lvlJc w:val="left"/>
+      <w:pPr>
+        <w:ind w:left="6480" w:hanging="360"/>
+      </w:pPr>
+      <w:rPr>
+        <w:rFonts w:ascii="Wingdings" w:hAnsi="Wingdings" w:hint="default"/>
+      </w:rPr>
     </w:lvl>
   </w:abstractNum>
   <w:num w:numId="1">
     <w:abstractNumId w:val="9"/>
   </w:num>
   <w:num w:numId="2">
-    <w:abstractNumId w:val="12"/>
+    <w:abstractNumId w:val="13"/>
   </w:num>
   <w:num w:numId="3">
-    <w:abstractNumId w:val="16"/>
+    <w:abstractNumId w:val="17"/>
   </w:num>
   <w:num w:numId="4">
-    <w:abstractNumId w:val="13"/>
+    <w:abstractNumId w:val="14"/>
   </w:num>
   <w:num w:numId="5">
-    <w:abstractNumId w:val="10"/>
+    <w:abstractNumId w:val="11"/>
   </w:num>
   <w:num w:numId="6">
     <w:abstractNumId w:val="7"/>
@@ -6661,16 +7198,22 @@
     <w:abstractNumId w:val="0"/>
   </w:num>
   <w:num w:numId="15">
+    <w:abstractNumId w:val="16"/>
+  </w:num>
+  <w:num w:numId="16">
+    <w:abstractNumId w:val="18"/>
+  </w:num>
+  <w:num w:numId="17">
     <w:abstractNumId w:val="15"/>
   </w:num>
-  <w:num w:numId="16">
-    <w:abstractNumId w:val="17"/>
+  <w:num w:numId="18">
+    <w:abstractNumId w:val="12"/>
   </w:num>
-  <w:num w:numId="17">
-    <w:abstractNumId w:val="14"/>
+  <w:num w:numId="19">
+    <w:abstractNumId w:val="10"/>
   </w:num>
-  <w:num w:numId="18">
-    <w:abstractNumId w:val="11"/>
+  <w:num w:numId="20">
+    <w:abstractNumId w:val="19"/>
   </w:num>
 </w:numbering>
 </file>
@@ -8320,7 +8863,7 @@
 </file>
 
 <file path=customXml/itemProps1.xml><?xml version="1.0" encoding="utf-8"?>
-<ds:datastoreItem xmlns:ds="http://schemas.openxmlformats.org/officeDocument/2006/customXml" ds:itemID="{939C786A-FC6E-F94C-8EEE-0F65352C0180}">
+<ds:datastoreItem xmlns:ds="http://schemas.openxmlformats.org/officeDocument/2006/customXml" ds:itemID="{34587890-F4C3-B641-B340-9A46546EC46D}">
   <ds:schemaRefs>
     <ds:schemaRef ds:uri="http://schemas.openxmlformats.org/officeDocument/2006/bibliography"/>
   </ds:schemaRefs>

</xml_diff>